<commit_message>
Correcion de ir a
</commit_message>
<xml_diff>
--- a/requerimientos/Resumen Casos de Usos/Captura de requerimientos.docx
+++ b/requerimientos/Resumen Casos de Usos/Captura de requerimientos.docx
@@ -146,36 +146,25 @@
         <w:ind w:left="708" w:firstLine="708"/>
       </w:pPr>
       <w:r>
-        <w:t xml:space="preserve">#Crear mensaje </w:t>
-      </w:r>
-      <w:r>
-        <w:t xml:space="preserve">desde </w:t>
-      </w:r>
-      <w:proofErr w:type="gramStart"/>
-      <w:r>
-        <w:t>la</w:t>
-      </w:r>
-      <w:r>
-        <w:t xml:space="preserve"> api</w:t>
-      </w:r>
-      <w:proofErr w:type="gramEnd"/>
-    </w:p>
-    <w:p>
-      <w:pPr>
-        <w:spacing w:after="0"/>
-      </w:pPr>
-      <w:r>
-        <w:tab/>
-      </w:r>
-      <w:r>
-        <w:tab/>
-        <w:t xml:space="preserve">#Leer mensaje desde </w:t>
-      </w:r>
-      <w:proofErr w:type="gramStart"/>
-      <w:r>
-        <w:t>la api</w:t>
-      </w:r>
-      <w:proofErr w:type="gramEnd"/>
+        <w:t>#Crear mensaje api</w:t>
+      </w:r>
+    </w:p>
+    <w:p>
+      <w:pPr>
+        <w:spacing w:after="0"/>
+      </w:pPr>
+      <w:r>
+        <w:tab/>
+      </w:r>
+      <w:r>
+        <w:tab/>
+        <w:t xml:space="preserve">#Leer mensaje </w:t>
+      </w:r>
+      <w:bookmarkStart w:id="0" w:name="_GoBack"/>
+      <w:bookmarkEnd w:id="0"/>
+      <w:r>
+        <w:t>api</w:t>
+      </w:r>
     </w:p>
     <w:p>
       <w:pPr>
@@ -494,8 +483,6 @@
       <w:r>
         <w:t>.</w:t>
       </w:r>
-      <w:bookmarkStart w:id="0" w:name="_GoBack"/>
-      <w:bookmarkEnd w:id="0"/>
     </w:p>
     <w:p>
       <w:pPr>

</xml_diff>